<commit_message>
Modified the document and added Readme file
</commit_message>
<xml_diff>
--- a/Midterm_Git_Flask.docx
+++ b/Midterm_Git_Flask.docx
@@ -4,12 +4,18 @@
   <w:body>
     <w:p>
       <w:pPr>
-        <w:rPr>
-          <w:lang w:val="en-US"/>
-        </w:rPr>
-      </w:pPr>
-      <w:r>
-        <w:rPr>
+        <w:pStyle w:val="Heading1"/>
+        <w:jc w:val="center"/>
+        <w:rPr>
+          <w:b/>
+          <w:bCs/>
+          <w:lang w:val="en-US"/>
+        </w:rPr>
+      </w:pPr>
+      <w:r>
+        <w:rPr>
+          <w:b/>
+          <w:bCs/>
           <w:lang w:val="en-US"/>
         </w:rPr>
         <w:t>MID-TERM EXAM</w:t>
@@ -24,12 +30,77 @@
     </w:p>
     <w:p>
       <w:pPr>
-        <w:rPr>
-          <w:lang w:val="en-US"/>
-        </w:rPr>
-      </w:pPr>
-      <w:r>
-        <w:rPr>
+        <w:pStyle w:val="NoSpacing"/>
+        <w:rPr>
+          <w:lang w:val="en-US"/>
+        </w:rPr>
+      </w:pPr>
+      <w:r>
+        <w:rPr>
+          <w:b/>
+          <w:bCs/>
+          <w:lang w:val="en-US"/>
+        </w:rPr>
+        <w:t>Name</w:t>
+      </w:r>
+      <w:r>
+        <w:rPr>
+          <w:lang w:val="en-US"/>
+        </w:rPr>
+        <w:t>: Akhil Mathew</w:t>
+      </w:r>
+    </w:p>
+    <w:p>
+      <w:pPr>
+        <w:pStyle w:val="NoSpacing"/>
+        <w:rPr>
+          <w:lang w:val="en-US"/>
+        </w:rPr>
+      </w:pPr>
+      <w:r>
+        <w:rPr>
+          <w:b/>
+          <w:bCs/>
+          <w:lang w:val="en-US"/>
+        </w:rPr>
+        <w:t>Student ID</w:t>
+      </w:r>
+      <w:r>
+        <w:rPr>
+          <w:lang w:val="en-US"/>
+        </w:rPr>
+        <w:t>: 100799990</w:t>
+      </w:r>
+    </w:p>
+    <w:p>
+      <w:pPr>
+        <w:pStyle w:val="NoSpacing"/>
+        <w:rPr>
+          <w:lang w:val="en-US"/>
+        </w:rPr>
+      </w:pPr>
+    </w:p>
+    <w:p>
+      <w:pPr>
+        <w:pStyle w:val="NoSpacing"/>
+        <w:rPr>
+          <w:lang w:val="en-US"/>
+        </w:rPr>
+      </w:pPr>
+    </w:p>
+    <w:p>
+      <w:pPr>
+        <w:pStyle w:val="Heading2"/>
+        <w:rPr>
+          <w:b/>
+          <w:bCs/>
+          <w:lang w:val="en-US"/>
+        </w:rPr>
+      </w:pPr>
+      <w:r>
+        <w:rPr>
+          <w:b/>
+          <w:bCs/>
           <w:lang w:val="en-US"/>
         </w:rPr>
         <w:t>Question-1</w:t>
@@ -122,10 +193,81 @@
           <w:lang w:val="en-US"/>
         </w:rPr>
       </w:pPr>
-      <w:r>
-        <w:rPr>
-          <w:lang w:val="en-US"/>
-        </w:rPr>
+    </w:p>
+    <w:p>
+      <w:pPr>
+        <w:rPr>
+          <w:lang w:val="en-US"/>
+        </w:rPr>
+      </w:pPr>
+    </w:p>
+    <w:p>
+      <w:pPr>
+        <w:rPr>
+          <w:lang w:val="en-US"/>
+        </w:rPr>
+      </w:pPr>
+    </w:p>
+    <w:p>
+      <w:pPr>
+        <w:rPr>
+          <w:lang w:val="en-US"/>
+        </w:rPr>
+      </w:pPr>
+    </w:p>
+    <w:p>
+      <w:pPr>
+        <w:rPr>
+          <w:lang w:val="en-US"/>
+        </w:rPr>
+      </w:pPr>
+    </w:p>
+    <w:p>
+      <w:pPr>
+        <w:rPr>
+          <w:lang w:val="en-US"/>
+        </w:rPr>
+      </w:pPr>
+    </w:p>
+    <w:p>
+      <w:pPr>
+        <w:rPr>
+          <w:lang w:val="en-US"/>
+        </w:rPr>
+      </w:pPr>
+    </w:p>
+    <w:p>
+      <w:pPr>
+        <w:rPr>
+          <w:lang w:val="en-US"/>
+        </w:rPr>
+      </w:pPr>
+    </w:p>
+    <w:p>
+      <w:pPr>
+        <w:rPr>
+          <w:lang w:val="en-US"/>
+        </w:rPr>
+      </w:pPr>
+    </w:p>
+    <w:p>
+      <w:pPr>
+        <w:rPr>
+          <w:lang w:val="en-US"/>
+        </w:rPr>
+      </w:pPr>
+    </w:p>
+    <w:p>
+      <w:pPr>
+        <w:rPr>
+          <w:lang w:val="en-US"/>
+        </w:rPr>
+      </w:pPr>
+      <w:r>
+        <w:rPr>
+          <w:lang w:val="en-US"/>
+        </w:rPr>
+        <w:lastRenderedPageBreak/>
         <w:t>POST Request API Interface</w:t>
       </w:r>
     </w:p>
@@ -182,11 +324,24 @@
           <w:lang w:val="en-US"/>
         </w:rPr>
       </w:pPr>
-      <w:r>
-        <w:rPr>
-          <w:lang w:val="en-US"/>
-        </w:rPr>
-        <w:lastRenderedPageBreak/>
+    </w:p>
+    <w:p>
+      <w:pPr>
+        <w:rPr>
+          <w:lang w:val="en-US"/>
+        </w:rPr>
+      </w:pPr>
+    </w:p>
+    <w:p>
+      <w:pPr>
+        <w:rPr>
+          <w:lang w:val="en-US"/>
+        </w:rPr>
+      </w:pPr>
+      <w:r>
+        <w:rPr>
+          <w:lang w:val="en-US"/>
+        </w:rPr>
         <w:t>Predictions</w:t>
       </w:r>
     </w:p>
@@ -217,6 +372,154 @@
                   </pic:nvPicPr>
                   <pic:blipFill>
                     <a:blip r:embed="rId6"/>
+                    <a:stretch>
+                      <a:fillRect/>
+                    </a:stretch>
+                  </pic:blipFill>
+                  <pic:spPr>
+                    <a:xfrm>
+                      <a:off x="0" y="0"/>
+                      <a:ext cx="5731510" cy="3223895"/>
+                    </a:xfrm>
+                    <a:prstGeom prst="rect">
+                      <a:avLst/>
+                    </a:prstGeom>
+                  </pic:spPr>
+                </pic:pic>
+              </a:graphicData>
+            </a:graphic>
+          </wp:inline>
+        </w:drawing>
+      </w:r>
+    </w:p>
+    <w:p>
+      <w:pPr>
+        <w:rPr>
+          <w:lang w:val="en-US"/>
+        </w:rPr>
+      </w:pPr>
+    </w:p>
+    <w:p>
+      <w:pPr>
+        <w:rPr>
+          <w:lang w:val="en-US"/>
+        </w:rPr>
+      </w:pPr>
+    </w:p>
+    <w:p>
+      <w:pPr>
+        <w:rPr>
+          <w:lang w:val="en-US"/>
+        </w:rPr>
+      </w:pPr>
+    </w:p>
+    <w:p>
+      <w:pPr>
+        <w:rPr>
+          <w:lang w:val="en-US"/>
+        </w:rPr>
+      </w:pPr>
+    </w:p>
+    <w:p>
+      <w:pPr>
+        <w:pStyle w:val="Heading2"/>
+        <w:rPr>
+          <w:b/>
+          <w:bCs/>
+          <w:lang w:val="en-US"/>
+        </w:rPr>
+      </w:pPr>
+      <w:r>
+        <w:rPr>
+          <w:b/>
+          <w:bCs/>
+          <w:lang w:val="en-US"/>
+        </w:rPr>
+        <w:lastRenderedPageBreak/>
+        <w:t>Question-2</w:t>
+      </w:r>
+    </w:p>
+    <w:p>
+      <w:pPr>
+        <w:rPr>
+          <w:lang w:val="en-US"/>
+        </w:rPr>
+      </w:pPr>
+    </w:p>
+    <w:p>
+      <w:pPr>
+        <w:rPr>
+          <w:lang w:val="en-US"/>
+        </w:rPr>
+      </w:pPr>
+      <w:r>
+        <w:rPr>
+          <w:noProof/>
+        </w:rPr>
+        <w:drawing>
+          <wp:inline distT="0" distB="0" distL="0" distR="0" wp14:anchorId="00E39665" wp14:editId="32BA0CBF">
+            <wp:extent cx="5731510" cy="3223895"/>
+            <wp:effectExtent l="0" t="0" r="2540" b="0"/>
+            <wp:docPr id="4" name="Picture 4" descr="Text&#10;&#10;Description automatically generated"/>
+            <wp:cNvGraphicFramePr>
+              <a:graphicFrameLocks xmlns:a="http://schemas.openxmlformats.org/drawingml/2006/main" noChangeAspect="1"/>
+            </wp:cNvGraphicFramePr>
+            <a:graphic xmlns:a="http://schemas.openxmlformats.org/drawingml/2006/main">
+              <a:graphicData uri="http://schemas.openxmlformats.org/drawingml/2006/picture">
+                <pic:pic xmlns:pic="http://schemas.openxmlformats.org/drawingml/2006/picture">
+                  <pic:nvPicPr>
+                    <pic:cNvPr id="4" name="Picture 4" descr="Text&#10;&#10;Description automatically generated"/>
+                    <pic:cNvPicPr/>
+                  </pic:nvPicPr>
+                  <pic:blipFill>
+                    <a:blip r:embed="rId7"/>
+                    <a:stretch>
+                      <a:fillRect/>
+                    </a:stretch>
+                  </pic:blipFill>
+                  <pic:spPr>
+                    <a:xfrm>
+                      <a:off x="0" y="0"/>
+                      <a:ext cx="5731510" cy="3223895"/>
+                    </a:xfrm>
+                    <a:prstGeom prst="rect">
+                      <a:avLst/>
+                    </a:prstGeom>
+                  </pic:spPr>
+                </pic:pic>
+              </a:graphicData>
+            </a:graphic>
+          </wp:inline>
+        </w:drawing>
+      </w:r>
+    </w:p>
+    <w:p>
+      <w:pPr>
+        <w:rPr>
+          <w:lang w:val="en-US"/>
+        </w:rPr>
+      </w:pPr>
+      <w:r>
+        <w:rPr>
+          <w:noProof/>
+        </w:rPr>
+        <w:drawing>
+          <wp:inline distT="0" distB="0" distL="0" distR="0" wp14:anchorId="59AC3443" wp14:editId="00C95CA2">
+            <wp:extent cx="5731510" cy="3223895"/>
+            <wp:effectExtent l="0" t="0" r="2540" b="0"/>
+            <wp:docPr id="6" name="Picture 6" descr="Text&#10;&#10;Description automatically generated"/>
+            <wp:cNvGraphicFramePr>
+              <a:graphicFrameLocks xmlns:a="http://schemas.openxmlformats.org/drawingml/2006/main" noChangeAspect="1"/>
+            </wp:cNvGraphicFramePr>
+            <a:graphic xmlns:a="http://schemas.openxmlformats.org/drawingml/2006/main">
+              <a:graphicData uri="http://schemas.openxmlformats.org/drawingml/2006/picture">
+                <pic:pic xmlns:pic="http://schemas.openxmlformats.org/drawingml/2006/picture">
+                  <pic:nvPicPr>
+                    <pic:cNvPr id="6" name="Picture 6" descr="Text&#10;&#10;Description automatically generated"/>
+                    <pic:cNvPicPr/>
+                  </pic:nvPicPr>
+                  <pic:blipFill>
+                    <a:blip r:embed="rId8"/>
                     <a:stretch>
                       <a:fillRect/>
                     </a:stretch>
@@ -646,6 +949,49 @@
     <w:name w:val="Normal"/>
     <w:qFormat/>
   </w:style>
+  <w:style w:type="paragraph" w:styleId="Heading1">
+    <w:name w:val="heading 1"/>
+    <w:basedOn w:val="Normal"/>
+    <w:next w:val="Normal"/>
+    <w:link w:val="Heading1Char"/>
+    <w:uiPriority w:val="9"/>
+    <w:qFormat/>
+    <w:rsid w:val="002B4368"/>
+    <w:pPr>
+      <w:keepNext/>
+      <w:keepLines/>
+      <w:spacing w:before="240" w:after="0"/>
+      <w:outlineLvl w:val="0"/>
+    </w:pPr>
+    <w:rPr>
+      <w:rFonts w:asciiTheme="majorHAnsi" w:eastAsiaTheme="majorEastAsia" w:hAnsiTheme="majorHAnsi" w:cstheme="majorBidi"/>
+      <w:color w:val="2F5496" w:themeColor="accent1" w:themeShade="BF"/>
+      <w:sz w:val="32"/>
+      <w:szCs w:val="32"/>
+    </w:rPr>
+  </w:style>
+  <w:style w:type="paragraph" w:styleId="Heading2">
+    <w:name w:val="heading 2"/>
+    <w:basedOn w:val="Normal"/>
+    <w:next w:val="Normal"/>
+    <w:link w:val="Heading2Char"/>
+    <w:uiPriority w:val="9"/>
+    <w:unhideWhenUsed/>
+    <w:qFormat/>
+    <w:rsid w:val="002B4368"/>
+    <w:pPr>
+      <w:keepNext/>
+      <w:keepLines/>
+      <w:spacing w:before="40" w:after="0"/>
+      <w:outlineLvl w:val="1"/>
+    </w:pPr>
+    <w:rPr>
+      <w:rFonts w:asciiTheme="majorHAnsi" w:eastAsiaTheme="majorEastAsia" w:hAnsiTheme="majorHAnsi" w:cstheme="majorBidi"/>
+      <w:color w:val="2F5496" w:themeColor="accent1" w:themeShade="BF"/>
+      <w:sz w:val="26"/>
+      <w:szCs w:val="26"/>
+    </w:rPr>
+  </w:style>
   <w:style w:type="character" w:default="1" w:styleId="DefaultParagraphFont">
     <w:name w:val="Default Paragraph Font"/>
     <w:uiPriority w:val="1"/>
@@ -672,6 +1018,41 @@
     <w:uiPriority w:val="99"/>
     <w:semiHidden/>
     <w:unhideWhenUsed/>
+  </w:style>
+  <w:style w:type="character" w:customStyle="1" w:styleId="Heading1Char">
+    <w:name w:val="Heading 1 Char"/>
+    <w:basedOn w:val="DefaultParagraphFont"/>
+    <w:link w:val="Heading1"/>
+    <w:uiPriority w:val="9"/>
+    <w:rsid w:val="002B4368"/>
+    <w:rPr>
+      <w:rFonts w:asciiTheme="majorHAnsi" w:eastAsiaTheme="majorEastAsia" w:hAnsiTheme="majorHAnsi" w:cstheme="majorBidi"/>
+      <w:color w:val="2F5496" w:themeColor="accent1" w:themeShade="BF"/>
+      <w:sz w:val="32"/>
+      <w:szCs w:val="32"/>
+    </w:rPr>
+  </w:style>
+  <w:style w:type="paragraph" w:styleId="NoSpacing">
+    <w:name w:val="No Spacing"/>
+    <w:uiPriority w:val="1"/>
+    <w:qFormat/>
+    <w:rsid w:val="002B4368"/>
+    <w:pPr>
+      <w:spacing w:after="0" w:line="240" w:lineRule="auto"/>
+    </w:pPr>
+  </w:style>
+  <w:style w:type="character" w:customStyle="1" w:styleId="Heading2Char">
+    <w:name w:val="Heading 2 Char"/>
+    <w:basedOn w:val="DefaultParagraphFont"/>
+    <w:link w:val="Heading2"/>
+    <w:uiPriority w:val="9"/>
+    <w:rsid w:val="002B4368"/>
+    <w:rPr>
+      <w:rFonts w:asciiTheme="majorHAnsi" w:eastAsiaTheme="majorEastAsia" w:hAnsiTheme="majorHAnsi" w:cstheme="majorBidi"/>
+      <w:color w:val="2F5496" w:themeColor="accent1" w:themeShade="BF"/>
+      <w:sz w:val="26"/>
+      <w:szCs w:val="26"/>
+    </w:rPr>
   </w:style>
 </w:styles>
 </file>

</xml_diff>